<commit_message>
update project requirements file
</commit_message>
<xml_diff>
--- a/Project 3 Requirements.docx
+++ b/Project 3 Requirements.docx
@@ -193,7 +193,22 @@
     </w:p>
     <w:p>
       <w:r>
-        <w:t>* Use Postman with at least one request per route</w:t>
+        <w:t xml:space="preserve">* </w:t>
+      </w:r>
+      <w:r>
+        <w:rPr>
+          <w:highlight w:val="yellow"/>
+        </w:rPr>
+        <w:t>MUST</w:t>
+      </w:r>
+      <w:r>
+        <w:t xml:space="preserve"> </w:t>
+      </w:r>
+      <w:r>
+        <w:t>u</w:t>
+      </w:r>
+      <w:r>
+        <w:t>se Postman with at least one request per route</w:t>
       </w:r>
     </w:p>
     <w:p/>
@@ -277,40 +292,35 @@
         <w:t>MUST</w:t>
       </w:r>
       <w:r>
-        <w:t xml:space="preserve"> have at lea</w:t>
+        <w:t xml:space="preserve"> have at least 5 </w:t>
+      </w:r>
+      <w:proofErr w:type="spellStart"/>
+      <w:r>
+        <w:t>Github</w:t>
+      </w:r>
+      <w:proofErr w:type="spellEnd"/>
+      <w:r>
+        <w:t xml:space="preserve"> Issues</w:t>
+      </w:r>
+    </w:p>
+    <w:p/>
+    <w:p/>
+    <w:p>
+      <w:r>
+        <w:t>### Presentation</w:t>
+      </w:r>
+    </w:p>
+    <w:p>
+      <w:r>
+        <w:t xml:space="preserve">* Prepare a seven-minute presentation (Possibly adjusted </w:t>
+      </w:r>
+      <w:r>
+        <w:t>d</w:t>
       </w:r>
       <w:bookmarkStart w:id="0" w:name="_GoBack"/>
       <w:bookmarkEnd w:id="0"/>
       <w:r>
-        <w:t xml:space="preserve">st 5 </w:t>
-      </w:r>
-      <w:proofErr w:type="spellStart"/>
-      <w:r>
-        <w:t>Github</w:t>
-      </w:r>
-      <w:proofErr w:type="spellEnd"/>
-      <w:r>
-        <w:t xml:space="preserve"> Issues</w:t>
-      </w:r>
-    </w:p>
-    <w:p/>
-    <w:p/>
-    <w:p>
-      <w:r>
-        <w:t>### Presentation</w:t>
-      </w:r>
-    </w:p>
-    <w:p>
-      <w:r>
-        <w:t xml:space="preserve">* Prepare a seven-minute presentation (Possibly adjusted </w:t>
-      </w:r>
-      <w:proofErr w:type="spellStart"/>
-      <w:r>
-        <w:t>epending</w:t>
-      </w:r>
-      <w:proofErr w:type="spellEnd"/>
-      <w:r>
-        <w:t xml:space="preserve"> on number of groups and size of each group)</w:t>
+        <w:t>epending on number of groups and size of each group)</w:t>
       </w:r>
     </w:p>
     <w:p/>

</xml_diff>